<commit_message>
Adding updated env.py and rewards.py
</commit_message>
<xml_diff>
--- a/Kavish/Documentation for Changes to the Reward function and Average Demand.docx
+++ b/Kavish/Documentation for Changes to the Reward function and Average Demand.docx
@@ -33,10 +33,7 @@
         <w:t>The steps here will outline the proposed changes to be made for the reward function and to implement the EWMA.</w:t>
       </w:r>
       <w:r>
-        <w:t xml:space="preserve"> </w:t>
-      </w:r>
-      <w:r>
-        <w:t xml:space="preserve">Full Analysis can be found under “Kavish” GitHub branch under file “Research on </w:t>
+        <w:t xml:space="preserve"> Full Analysis can be found under “Kavish” GitHub branch under file “Research on </w:t>
       </w:r>
       <w:proofErr w:type="spellStart"/>
       <w:r>
@@ -44,10 +41,7 @@
       </w:r>
       <w:proofErr w:type="spellEnd"/>
       <w:r>
-        <w:t xml:space="preserve"> Space and Reward Function”</w:t>
-      </w:r>
-      <w:r>
-        <w:t>.</w:t>
+        <w:t xml:space="preserve"> Space and Reward Function”.</w:t>
       </w:r>
     </w:p>
     <w:p>
@@ -306,256 +300,9 @@
     </w:p>
     <w:p>
       <w:pPr>
-        <w:pStyle w:val="Heading2"/>
-        <w:rPr>
-          <w:rStyle w:val="citation-3"/>
-        </w:rPr>
-      </w:pPr>
-      <w:r>
-        <w:rPr>
-          <w:rStyle w:val="citation-3"/>
-        </w:rPr>
-        <w:t>Implementation</w:t>
-      </w:r>
-    </w:p>
-    <w:p>
-      <w:pPr>
-        <w:rPr>
-          <w:rStyle w:val="citation-3"/>
-          <w:sz w:val="20"/>
-          <w:szCs w:val="20"/>
-        </w:rPr>
-      </w:pPr>
-      <w:r>
-        <w:rPr>
-          <w:rStyle w:val="citation-3"/>
-          <w:sz w:val="20"/>
-          <w:szCs w:val="20"/>
-        </w:rPr>
-        <w:t>In you code locate where you define the parameters for your model:</w:t>
-      </w:r>
-    </w:p>
-    <w:p>
-      <w:r>
-        <w:rPr>
-          <w:noProof/>
-        </w:rPr>
-        <w:drawing>
-          <wp:inline distT="0" distB="0" distL="0" distR="0" wp14:anchorId="3DE2604F" wp14:editId="60797DA3">
-            <wp:extent cx="3828516" cy="1011555"/>
-            <wp:effectExtent l="25400" t="25400" r="19685" b="29845"/>
-            <wp:docPr id="719643689" name="Picture 1" descr="A screen shot of a computer&#10;&#10;AI-generated content may be incorrect."/>
-            <wp:cNvGraphicFramePr>
-              <a:graphicFrameLocks xmlns:a="http://schemas.openxmlformats.org/drawingml/2006/main" noChangeAspect="1"/>
-            </wp:cNvGraphicFramePr>
-            <a:graphic xmlns:a="http://schemas.openxmlformats.org/drawingml/2006/main">
-              <a:graphicData uri="http://schemas.openxmlformats.org/drawingml/2006/picture">
-                <pic:pic xmlns:pic="http://schemas.openxmlformats.org/drawingml/2006/picture">
-                  <pic:nvPicPr>
-                    <pic:cNvPr id="719643689" name="Picture 1" descr="A screen shot of a computer&#10;&#10;AI-generated content may be incorrect."/>
-                    <pic:cNvPicPr/>
-                  </pic:nvPicPr>
-                  <pic:blipFill rotWithShape="1">
-                    <a:blip r:embed="rId5">
-                      <a:extLst>
-                        <a:ext uri="{28A0092B-C50C-407E-A947-70E740481C1C}">
-                          <a14:useLocalDpi xmlns:a14="http://schemas.microsoft.com/office/drawing/2010/main" val="0"/>
-                        </a:ext>
-                      </a:extLst>
-                    </a:blip>
-                    <a:srcRect r="33202"/>
-                    <a:stretch>
-                      <a:fillRect/>
-                    </a:stretch>
-                  </pic:blipFill>
-                  <pic:spPr bwMode="auto">
-                    <a:xfrm>
-                      <a:off x="0" y="0"/>
-                      <a:ext cx="3828516" cy="1011555"/>
-                    </a:xfrm>
-                    <a:prstGeom prst="rect">
-                      <a:avLst/>
-                    </a:prstGeom>
-                    <a:ln w="19050">
-                      <a:solidFill>
-                        <a:schemeClr val="tx1"/>
-                      </a:solidFill>
-                    </a:ln>
-                    <a:extLst>
-                      <a:ext uri="{53640926-AAD7-44D8-BBD7-CCE9431645EC}">
-                        <a14:shadowObscured xmlns:a14="http://schemas.microsoft.com/office/drawing/2010/main"/>
-                      </a:ext>
-                    </a:extLst>
-                  </pic:spPr>
-                </pic:pic>
-              </a:graphicData>
-            </a:graphic>
-          </wp:inline>
-        </w:drawing>
-      </w:r>
-    </w:p>
-    <w:p>
-      <w:pPr>
-        <w:rPr>
-          <w:b/>
-          <w:bCs/>
-          <w:i/>
-          <w:iCs/>
-        </w:rPr>
-      </w:pPr>
-      <w:r>
-        <w:t>I believe most people have used the parameter _generator. Under this you can insert the following two lines:</w:t>
-      </w:r>
-      <w:r>
-        <w:br/>
-      </w:r>
-      <w:r>
-        <w:br/>
-      </w:r>
-      <w:proofErr w:type="spellStart"/>
-      <w:r>
-        <w:rPr>
-          <w:b/>
-          <w:bCs/>
-          <w:i/>
-          <w:iCs/>
-        </w:rPr>
-        <w:t>base_params</w:t>
-      </w:r>
-      <w:proofErr w:type="spellEnd"/>
-      <w:r>
-        <w:rPr>
-          <w:b/>
-          <w:bCs/>
-          <w:i/>
-          <w:iCs/>
-        </w:rPr>
-        <w:t>['</w:t>
-      </w:r>
-      <w:proofErr w:type="spellStart"/>
-      <w:r>
-        <w:rPr>
-          <w:b/>
-          <w:bCs/>
-          <w:i/>
-          <w:iCs/>
-        </w:rPr>
-        <w:t>demand_moving_average</w:t>
-      </w:r>
-      <w:proofErr w:type="spellEnd"/>
-      <w:r>
-        <w:rPr>
-          <w:b/>
-          <w:bCs/>
-          <w:i/>
-          <w:iCs/>
-        </w:rPr>
-        <w:t xml:space="preserve">'] = </w:t>
-      </w:r>
-      <w:proofErr w:type="gramStart"/>
-      <w:r>
-        <w:rPr>
-          <w:b/>
-          <w:bCs/>
-          <w:i/>
-          <w:iCs/>
-        </w:rPr>
-        <w:t>False  #</w:t>
-      </w:r>
-      <w:proofErr w:type="gramEnd"/>
-      <w:r>
-        <w:rPr>
-          <w:b/>
-          <w:bCs/>
-          <w:i/>
-          <w:iCs/>
-        </w:rPr>
-        <w:t xml:space="preserve"> Turn off SMA </w:t>
-      </w:r>
-    </w:p>
-    <w:p>
-      <w:pPr>
-        <w:rPr>
-          <w:b/>
-          <w:bCs/>
-          <w:i/>
-          <w:iCs/>
-        </w:rPr>
-      </w:pPr>
-      <w:proofErr w:type="spellStart"/>
-      <w:r>
-        <w:rPr>
-          <w:b/>
-          <w:bCs/>
-          <w:i/>
-          <w:iCs/>
-        </w:rPr>
-        <w:t>base_params</w:t>
-      </w:r>
-      <w:proofErr w:type="spellEnd"/>
-      <w:r>
-        <w:rPr>
-          <w:b/>
-          <w:bCs/>
-          <w:i/>
-          <w:iCs/>
-        </w:rPr>
-        <w:t>['</w:t>
-      </w:r>
-      <w:proofErr w:type="spellStart"/>
-      <w:r>
-        <w:rPr>
-          <w:b/>
-          <w:bCs/>
-          <w:i/>
-          <w:iCs/>
-        </w:rPr>
-        <w:t>demand_exp_moving_average</w:t>
-      </w:r>
-      <w:proofErr w:type="spellEnd"/>
-      <w:r>
-        <w:rPr>
-          <w:b/>
-          <w:bCs/>
-          <w:i/>
-          <w:iCs/>
-        </w:rPr>
-        <w:t xml:space="preserve">'] = </w:t>
-      </w:r>
-      <w:proofErr w:type="gramStart"/>
-      <w:r>
-        <w:rPr>
-          <w:b/>
-          <w:bCs/>
-          <w:i/>
-          <w:iCs/>
-        </w:rPr>
-        <w:t>True  #</w:t>
-      </w:r>
-      <w:proofErr w:type="gramEnd"/>
-      <w:r>
-        <w:rPr>
-          <w:b/>
-          <w:bCs/>
-          <w:i/>
-          <w:iCs/>
-        </w:rPr>
-        <w:t xml:space="preserve"> Turn on EMA</w:t>
-      </w:r>
-    </w:p>
-    <w:p>
-      <w:pPr>
         <w:pStyle w:val="Heading1"/>
       </w:pPr>
-    </w:p>
-    <w:p/>
-    <w:p/>
-    <w:p>
-      <w:pPr>
-        <w:pStyle w:val="Heading1"/>
-      </w:pPr>
-      <w:r>
-        <w:lastRenderedPageBreak/>
+      <w:r>
         <w:t>Reward Function</w:t>
       </w:r>
     </w:p>
@@ -1267,7 +1014,7 @@
     <w:p/>
     <w:p>
       <w:pPr>
-        <w:pStyle w:val="Heading2"/>
+        <w:pStyle w:val="Heading1"/>
       </w:pPr>
       <w:r>
         <w:t>Python Implementation</w:t>
@@ -1275,455 +1022,114 @@
     </w:p>
     <w:p>
       <w:r>
-        <w:t>Locate the file env.py with file path: gym4real/envs/wds/env.py</w:t>
-      </w:r>
-    </w:p>
-    <w:p>
-      <w:r>
-        <w:t>Find the function _</w:t>
-      </w:r>
-      <w:proofErr w:type="spellStart"/>
-      <w:r>
-        <w:t>compute_reward</w:t>
-      </w:r>
-      <w:proofErr w:type="spellEnd"/>
-      <w:r>
-        <w:t>(self), looks like:</w:t>
-      </w:r>
-    </w:p>
-    <w:p>
+        <w:t xml:space="preserve">Please replace </w:t>
+      </w:r>
       <w:r>
         <w:rPr>
-          <w:noProof/>
-        </w:rPr>
-        <w:drawing>
-          <wp:inline distT="0" distB="0" distL="0" distR="0" wp14:anchorId="5BA50719" wp14:editId="52866287">
-            <wp:extent cx="4749800" cy="1409700"/>
-            <wp:effectExtent l="25400" t="25400" r="25400" b="25400"/>
-            <wp:docPr id="341950596" name="Picture 2" descr="A screenshot of a computer code&#10;&#10;AI-generated content may be incorrect."/>
-            <wp:cNvGraphicFramePr>
-              <a:graphicFrameLocks xmlns:a="http://schemas.openxmlformats.org/drawingml/2006/main" noChangeAspect="1"/>
-            </wp:cNvGraphicFramePr>
-            <a:graphic xmlns:a="http://schemas.openxmlformats.org/drawingml/2006/main">
-              <a:graphicData uri="http://schemas.openxmlformats.org/drawingml/2006/picture">
-                <pic:pic xmlns:pic="http://schemas.openxmlformats.org/drawingml/2006/picture">
-                  <pic:nvPicPr>
-                    <pic:cNvPr id="341950596" name="Picture 2" descr="A screenshot of a computer code&#10;&#10;AI-generated content may be incorrect."/>
-                    <pic:cNvPicPr/>
-                  </pic:nvPicPr>
-                  <pic:blipFill>
-                    <a:blip r:embed="rId6">
-                      <a:extLst>
-                        <a:ext uri="{28A0092B-C50C-407E-A947-70E740481C1C}">
-                          <a14:useLocalDpi xmlns:a14="http://schemas.microsoft.com/office/drawing/2010/main" val="0"/>
-                        </a:ext>
-                      </a:extLst>
-                    </a:blip>
-                    <a:stretch>
-                      <a:fillRect/>
-                    </a:stretch>
-                  </pic:blipFill>
-                  <pic:spPr>
-                    <a:xfrm>
-                      <a:off x="0" y="0"/>
-                      <a:ext cx="4749800" cy="1409700"/>
-                    </a:xfrm>
-                    <a:prstGeom prst="rect">
-                      <a:avLst/>
-                    </a:prstGeom>
-                    <a:ln w="19050">
-                      <a:solidFill>
-                        <a:schemeClr val="tx1"/>
-                      </a:solidFill>
-                    </a:ln>
-                  </pic:spPr>
-                </pic:pic>
-              </a:graphicData>
-            </a:graphic>
-          </wp:inline>
-        </w:drawing>
-      </w:r>
-    </w:p>
-    <w:p>
-      <w:r>
-        <w:t xml:space="preserve">Add the following lines </w:t>
-      </w:r>
-      <w:proofErr w:type="spellStart"/>
-      <w:r>
-        <w:t>belows</w:t>
-      </w:r>
-      <w:proofErr w:type="spellEnd"/>
-      <w:r>
-        <w:t xml:space="preserve"> underneath </w:t>
-      </w:r>
-      <w:proofErr w:type="spellStart"/>
-      <w:proofErr w:type="gramStart"/>
-      <w:r>
-        <w:rPr>
-          <w:b/>
-          <w:bCs/>
           <w:i/>
           <w:iCs/>
         </w:rPr>
-        <w:t>self._</w:t>
-      </w:r>
-      <w:proofErr w:type="gramEnd"/>
+        <w:t>eny.py</w:t>
+      </w:r>
+      <w:r>
+        <w:t xml:space="preserve"> and </w:t>
+      </w:r>
       <w:r>
         <w:rPr>
-          <w:b/>
-          <w:bCs/>
           <w:i/>
           <w:iCs/>
         </w:rPr>
-        <w:t>overflow</w:t>
-      </w:r>
-      <w:proofErr w:type="spellEnd"/>
+        <w:t>rewards.py</w:t>
+      </w:r>
+      <w:r>
+        <w:t xml:space="preserve"> which can be found in the </w:t>
+      </w:r>
+      <w:proofErr w:type="gramStart"/>
+      <w:r>
+        <w:t xml:space="preserve">folder </w:t>
+      </w:r>
       <w:r>
         <w:rPr>
-          <w:b/>
-          <w:bCs/>
           <w:i/>
           <w:iCs/>
         </w:rPr>
-        <w:t xml:space="preserve"> = overflow(state)</w:t>
-      </w:r>
-      <w:r>
-        <w:t>:</w:t>
-      </w:r>
-    </w:p>
-    <w:p>
-      <w:pPr>
+        <w:t>.</w:t>
+      </w:r>
+      <w:proofErr w:type="gramEnd"/>
+      <w:r>
         <w:rPr>
-          <w:b/>
-          <w:bCs/>
           <w:i/>
           <w:iCs/>
         </w:rPr>
-      </w:pPr>
-      <w:proofErr w:type="gramStart"/>
+        <w:t>/gym4real/</w:t>
+      </w:r>
+      <w:proofErr w:type="spellStart"/>
       <w:r>
         <w:rPr>
-          <w:b/>
-          <w:bCs/>
           <w:i/>
           <w:iCs/>
         </w:rPr>
-        <w:t>self._</w:t>
-      </w:r>
-      <w:proofErr w:type="spellStart"/>
-      <w:proofErr w:type="gramEnd"/>
+        <w:t>envs</w:t>
+      </w:r>
+      <w:proofErr w:type="spellEnd"/>
       <w:r>
         <w:rPr>
-          <w:b/>
-          <w:bCs/>
           <w:i/>
           <w:iCs/>
         </w:rPr>
-        <w:t>check_pumps_flow</w:t>
-      </w:r>
-      <w:proofErr w:type="spellEnd"/>
+        <w:t>/</w:t>
+      </w:r>
+      <w:proofErr w:type="spellStart"/>
       <w:r>
         <w:rPr>
-          <w:b/>
-          <w:bCs/>
           <w:i/>
           <w:iCs/>
         </w:rPr>
-        <w:t xml:space="preserve"> = </w:t>
-      </w:r>
-      <w:proofErr w:type="spellStart"/>
+        <w:t>wds</w:t>
+      </w:r>
+      <w:proofErr w:type="spellEnd"/>
+      <w:r>
+        <w:t xml:space="preserve"> with the </w:t>
+      </w:r>
       <w:r>
         <w:rPr>
-          <w:b/>
-          <w:bCs/>
           <w:i/>
           <w:iCs/>
         </w:rPr>
-        <w:t>check_pumps_flow</w:t>
-      </w:r>
-      <w:proofErr w:type="spellEnd"/>
+        <w:t>env.py</w:t>
+      </w:r>
+      <w:r>
+        <w:t xml:space="preserve"> and </w:t>
+      </w:r>
       <w:r>
         <w:rPr>
-          <w:b/>
-          <w:bCs/>
           <w:i/>
           <w:iCs/>
         </w:rPr>
-        <w:t>(state)</w:t>
-      </w:r>
-    </w:p>
-    <w:p>
-      <w:pPr>
+        <w:t>rewards.py</w:t>
+      </w:r>
+      <w:r>
+        <w:t xml:space="preserve"> files in my branch which can be found under </w:t>
+      </w:r>
+      <w:r>
         <w:rPr>
-          <w:b/>
-          <w:bCs/>
           <w:i/>
           <w:iCs/>
         </w:rPr>
-      </w:pPr>
-      <w:proofErr w:type="gramStart"/>
-      <w:r>
-        <w:rPr>
-          <w:b/>
-          <w:bCs/>
-          <w:i/>
-          <w:iCs/>
-        </w:rPr>
-        <w:t>self._</w:t>
-      </w:r>
-      <w:proofErr w:type="spellStart"/>
-      <w:proofErr w:type="gramEnd"/>
-      <w:r>
-        <w:rPr>
-          <w:b/>
-          <w:bCs/>
-          <w:i/>
-          <w:iCs/>
-        </w:rPr>
-        <w:t>check_pumps_updates</w:t>
-      </w:r>
-      <w:proofErr w:type="spellEnd"/>
-      <w:r>
-        <w:rPr>
-          <w:b/>
-          <w:bCs/>
-          <w:i/>
-          <w:iCs/>
-        </w:rPr>
-        <w:t xml:space="preserve"> = </w:t>
-      </w:r>
-      <w:proofErr w:type="spellStart"/>
-      <w:r>
-        <w:rPr>
-          <w:b/>
-          <w:bCs/>
-          <w:i/>
-          <w:iCs/>
-        </w:rPr>
-        <w:t>check_pumps_updates</w:t>
-      </w:r>
-      <w:proofErr w:type="spellEnd"/>
-      <w:r>
-        <w:rPr>
-          <w:b/>
-          <w:bCs/>
-          <w:i/>
-          <w:iCs/>
-        </w:rPr>
-        <w:t>(self)</w:t>
+        <w:t>Kavish/Updated-Files</w:t>
+      </w:r>
+      <w:r>
+        <w:t>.</w:t>
       </w:r>
     </w:p>
     <w:p>
       <w:r>
-        <w:t>Add the following two lines to the last line of the function:</w:t>
+        <w:t>I would recommend you keep the old files to be safe and change their name to original.</w:t>
       </w:r>
     </w:p>
     <w:p>
-      <w:pPr>
-        <w:rPr>
-          <w:b/>
-          <w:bCs/>
-          <w:i/>
-          <w:iCs/>
-        </w:rPr>
-      </w:pPr>
-      <w:r>
-        <w:rPr>
-          <w:b/>
-          <w:bCs/>
-          <w:i/>
-          <w:iCs/>
-        </w:rPr>
-        <w:t xml:space="preserve">reward -= </w:t>
-      </w:r>
-      <w:proofErr w:type="gramStart"/>
-      <w:r>
-        <w:rPr>
-          <w:b/>
-          <w:bCs/>
-          <w:i/>
-          <w:iCs/>
-        </w:rPr>
-        <w:t>self._</w:t>
-      </w:r>
-      <w:proofErr w:type="spellStart"/>
-      <w:proofErr w:type="gramEnd"/>
-      <w:r>
-        <w:rPr>
-          <w:b/>
-          <w:bCs/>
-          <w:i/>
-          <w:iCs/>
-        </w:rPr>
-        <w:t>check_pumps_flow</w:t>
-      </w:r>
-      <w:proofErr w:type="spellEnd"/>
-      <w:r>
-        <w:rPr>
-          <w:b/>
-          <w:bCs/>
-          <w:i/>
-          <w:iCs/>
-        </w:rPr>
-        <w:t xml:space="preserve"> * </w:t>
-      </w:r>
-      <w:proofErr w:type="spellStart"/>
-      <w:proofErr w:type="gramStart"/>
-      <w:r>
-        <w:rPr>
-          <w:b/>
-          <w:bCs/>
-          <w:i/>
-          <w:iCs/>
-        </w:rPr>
-        <w:t>self.flow</w:t>
-      </w:r>
-      <w:proofErr w:type="gramEnd"/>
-      <w:r>
-        <w:rPr>
-          <w:b/>
-          <w:bCs/>
-          <w:i/>
-          <w:iCs/>
-        </w:rPr>
-        <w:t>_coeff</w:t>
-      </w:r>
-      <w:proofErr w:type="spellEnd"/>
-    </w:p>
-    <w:p>
-      <w:pPr>
-        <w:rPr>
-          <w:b/>
-          <w:bCs/>
-          <w:i/>
-          <w:iCs/>
-        </w:rPr>
-      </w:pPr>
-      <w:r>
-        <w:rPr>
-          <w:b/>
-          <w:bCs/>
-          <w:i/>
-          <w:iCs/>
-        </w:rPr>
-        <w:t xml:space="preserve">reward -= </w:t>
-      </w:r>
-      <w:proofErr w:type="gramStart"/>
-      <w:r>
-        <w:rPr>
-          <w:b/>
-          <w:bCs/>
-          <w:i/>
-          <w:iCs/>
-        </w:rPr>
-        <w:t>self._</w:t>
-      </w:r>
-      <w:proofErr w:type="spellStart"/>
-      <w:proofErr w:type="gramEnd"/>
-      <w:r>
-        <w:rPr>
-          <w:b/>
-          <w:bCs/>
-          <w:i/>
-          <w:iCs/>
-        </w:rPr>
-        <w:t>check_pumps_updates</w:t>
-      </w:r>
-      <w:proofErr w:type="spellEnd"/>
-      <w:r>
-        <w:rPr>
-          <w:b/>
-          <w:bCs/>
-          <w:i/>
-          <w:iCs/>
-        </w:rPr>
-        <w:t xml:space="preserve"> * </w:t>
-      </w:r>
-      <w:proofErr w:type="spellStart"/>
-      <w:proofErr w:type="gramStart"/>
-      <w:r>
-        <w:rPr>
-          <w:b/>
-          <w:bCs/>
-          <w:i/>
-          <w:iCs/>
-        </w:rPr>
-        <w:t>self.pump</w:t>
-      </w:r>
-      <w:proofErr w:type="gramEnd"/>
-      <w:r>
-        <w:rPr>
-          <w:b/>
-          <w:bCs/>
-          <w:i/>
-          <w:iCs/>
-        </w:rPr>
-        <w:t>_usage_coeff</w:t>
-      </w:r>
-      <w:proofErr w:type="spellEnd"/>
-    </w:p>
-    <w:p>
-      <w:r>
-        <w:t>Your reward function should now look like this:</w:t>
-      </w:r>
-    </w:p>
-    <w:p>
-      <w:r>
-        <w:rPr>
-          <w:noProof/>
-        </w:rPr>
-        <w:lastRenderedPageBreak/>
-        <w:drawing>
-          <wp:inline distT="0" distB="0" distL="0" distR="0" wp14:anchorId="21EDA580" wp14:editId="0695629C">
-            <wp:extent cx="5067300" cy="1778000"/>
-            <wp:effectExtent l="25400" t="25400" r="25400" b="25400"/>
-            <wp:docPr id="66523866" name="Picture 3" descr="A computer screen shot of a program&#10;&#10;AI-generated content may be incorrect."/>
-            <wp:cNvGraphicFramePr>
-              <a:graphicFrameLocks xmlns:a="http://schemas.openxmlformats.org/drawingml/2006/main" noChangeAspect="1"/>
-            </wp:cNvGraphicFramePr>
-            <a:graphic xmlns:a="http://schemas.openxmlformats.org/drawingml/2006/main">
-              <a:graphicData uri="http://schemas.openxmlformats.org/drawingml/2006/picture">
-                <pic:pic xmlns:pic="http://schemas.openxmlformats.org/drawingml/2006/picture">
-                  <pic:nvPicPr>
-                    <pic:cNvPr id="66523866" name="Picture 3" descr="A computer screen shot of a program&#10;&#10;AI-generated content may be incorrect."/>
-                    <pic:cNvPicPr/>
-                  </pic:nvPicPr>
-                  <pic:blipFill>
-                    <a:blip r:embed="rId7">
-                      <a:extLst>
-                        <a:ext uri="{28A0092B-C50C-407E-A947-70E740481C1C}">
-                          <a14:useLocalDpi xmlns:a14="http://schemas.microsoft.com/office/drawing/2010/main" val="0"/>
-                        </a:ext>
-                      </a:extLst>
-                    </a:blip>
-                    <a:stretch>
-                      <a:fillRect/>
-                    </a:stretch>
-                  </pic:blipFill>
-                  <pic:spPr>
-                    <a:xfrm>
-                      <a:off x="0" y="0"/>
-                      <a:ext cx="5067300" cy="1778000"/>
-                    </a:xfrm>
-                    <a:prstGeom prst="rect">
-                      <a:avLst/>
-                    </a:prstGeom>
-                    <a:ln w="19050">
-                      <a:solidFill>
-                        <a:schemeClr val="tx1"/>
-                      </a:solidFill>
-                    </a:ln>
-                  </pic:spPr>
-                </pic:pic>
-              </a:graphicData>
-            </a:graphic>
-          </wp:inline>
-        </w:drawing>
-      </w:r>
-    </w:p>
-    <w:p>
-      <w:r>
-        <w:t xml:space="preserve">Save the env.py file. </w:t>
+      <w:r>
+        <w:t xml:space="preserve"> </w:t>
       </w:r>
     </w:p>
     <w:sectPr>
@@ -2459,6 +1865,7 @@
   <w:style w:type="character" w:default="1" w:styleId="DefaultParagraphFont">
     <w:name w:val="Default Paragraph Font"/>
     <w:uiPriority w:val="1"/>
+    <w:semiHidden/>
     <w:unhideWhenUsed/>
   </w:style>
   <w:style w:type="table" w:default="1" w:styleId="TableNormal">

</xml_diff>